<commit_message>
I make some dummy changes
</commit_message>
<xml_diff>
--- a/dsfs.docx
+++ b/dsfs.docx
@@ -7,7 +7,31 @@
         <w:t>Hello</w:t>
       </w:r>
     </w:p>
-    <w:p/>
+    <w:p>
+      <w:r>
+        <w:t>Fhk</w:t>
+      </w:r>
+    </w:p>
+    <w:p>
+      <w:r>
+        <w:t>1</w:t>
+      </w:r>
+    </w:p>
+    <w:p>
+      <w:r>
+        <w:t>1</w:t>
+      </w:r>
+    </w:p>
+    <w:p>
+      <w:r>
+        <w:t>2</w:t>
+      </w:r>
+    </w:p>
+    <w:p>
+      <w:r>
+        <w:t>3</w:t>
+      </w:r>
+    </w:p>
     <w:p/>
     <w:sectPr>
       <w:pgSz w:w="12240" w:h="15840"/>

</xml_diff>